<commit_message>
Add the modified DOCX file.
</commit_message>
<xml_diff>
--- a/2024-11-22/Primi esercizi Git+Bash.docx
+++ b/2024-11-22/Primi esercizi Git+Bash.docx
@@ -177,14 +177,7 @@
                 <w:b/>
                 <w:color w:val="000000"/>
               </w:rPr>
-              <w:t>5. Repo Git con branch e commit su file</w:t>
-            </w:r>
-            <w:r>
-              <w:rPr>
-                <w:b/>
-                <w:color w:val="000000"/>
-              </w:rPr>
-              <w:t xml:space="preserve"> multipli</w:t>
+              <w:t>5. Repo Git con branch e commit su file multipli</w:t>
             </w:r>
             <w:r>
               <w:rPr>
@@ -280,14 +273,7 @@
           <w:sz w:val="18"/>
           <w:szCs w:val="18"/>
         </w:rPr>
-        <w:t>, aggiunga file e faccia il prim</w:t>
-      </w:r>
-      <w:r>
-        <w:rPr>
-          <w:sz w:val="18"/>
-          <w:szCs w:val="18"/>
-        </w:rPr>
-        <w:t xml:space="preserve">o </w:t>
+        <w:t xml:space="preserve">, aggiunga file e faccia il primo </w:t>
       </w:r>
       <w:proofErr w:type="spellStart"/>
       <w:r>
@@ -482,14 +468,7 @@
           <w:sz w:val="18"/>
           <w:szCs w:val="18"/>
         </w:rPr>
-        <w:t>co</w:t>
-      </w:r>
-      <w:r>
-        <w:rPr>
-          <w:sz w:val="18"/>
-          <w:szCs w:val="18"/>
-        </w:rPr>
-        <w:t>mmit</w:t>
+        <w:t>commit</w:t>
       </w:r>
       <w:proofErr w:type="spellEnd"/>
       <w:r>
@@ -718,7 +697,23 @@
           <w:sz w:val="18"/>
           <w:szCs w:val="18"/>
         </w:rPr>
-        <w:t>Crea tre file (A,B,C) e ci inserisce una riga.</w:t>
+        <w:t>Crea tre file (</w:t>
+      </w:r>
+      <w:proofErr w:type="gramStart"/>
+      <w:r>
+        <w:rPr>
+          <w:sz w:val="18"/>
+          <w:szCs w:val="18"/>
+        </w:rPr>
+        <w:t>A,B</w:t>
+      </w:r>
+      <w:proofErr w:type="gramEnd"/>
+      <w:r>
+        <w:rPr>
+          <w:sz w:val="18"/>
+          <w:szCs w:val="18"/>
+        </w:rPr>
+        <w:t>,C) e ci inserisce una riga.</w:t>
       </w:r>
     </w:p>
     <w:p>
@@ -1036,14 +1031,7 @@
           <w:sz w:val="18"/>
           <w:szCs w:val="18"/>
         </w:rPr>
-        <w:t xml:space="preserve">, il default </w:t>
-      </w:r>
-      <w:r>
-        <w:rPr>
-          <w:sz w:val="18"/>
-          <w:szCs w:val="18"/>
-        </w:rPr>
-        <w:t>è solo sul corrente</w:t>
+        <w:t>, il default è solo sul corrente</w:t>
       </w:r>
     </w:p>
     <w:p>
@@ -1188,7 +1176,23 @@
           <w:sz w:val="18"/>
           <w:szCs w:val="18"/>
         </w:rPr>
-        <w:t>Crea una script che:</w:t>
+        <w:t xml:space="preserve">Crea </w:t>
+      </w:r>
+      <w:proofErr w:type="gramStart"/>
+      <w:r>
+        <w:rPr>
+          <w:sz w:val="18"/>
+          <w:szCs w:val="18"/>
+        </w:rPr>
+        <w:t>una script</w:t>
+      </w:r>
+      <w:proofErr w:type="gramEnd"/>
+      <w:r>
+        <w:rPr>
+          <w:sz w:val="18"/>
+          <w:szCs w:val="18"/>
+        </w:rPr>
+        <w:t xml:space="preserve"> che:</w:t>
       </w:r>
     </w:p>
     <w:p>
@@ -1207,14 +1211,23 @@
           <w:sz w:val="18"/>
           <w:szCs w:val="18"/>
         </w:rPr>
-        <w:t>Inizializza un</w:t>
-      </w:r>
-      <w:r>
-        <w:rPr>
-          <w:sz w:val="18"/>
-          <w:szCs w:val="18"/>
-        </w:rPr>
-        <w:t xml:space="preserve"> nuovo repo in un cartella chiamata </w:t>
+        <w:t xml:space="preserve">Inizializza un nuovo repo in </w:t>
+      </w:r>
+      <w:proofErr w:type="gramStart"/>
+      <w:r>
+        <w:rPr>
+          <w:sz w:val="18"/>
+          <w:szCs w:val="18"/>
+        </w:rPr>
+        <w:t>un cartella</w:t>
+      </w:r>
+      <w:proofErr w:type="gramEnd"/>
+      <w:r>
+        <w:rPr>
+          <w:sz w:val="18"/>
+          <w:szCs w:val="18"/>
+        </w:rPr>
+        <w:t xml:space="preserve"> chiamata </w:t>
       </w:r>
       <w:proofErr w:type="spellStart"/>
       <w:r>
@@ -1396,14 +1409,7 @@
           <w:sz w:val="18"/>
           <w:szCs w:val="18"/>
         </w:rPr>
-        <w:t>V</w:t>
-      </w:r>
-      <w:r>
-        <w:rPr>
-          <w:sz w:val="18"/>
-          <w:szCs w:val="18"/>
-        </w:rPr>
-        <w:t>isualizzi lo stato del repo</w:t>
+        <w:t>Visualizzi lo stato del repo</w:t>
       </w:r>
     </w:p>
     <w:p>
@@ -1837,14 +1843,7 @@
           <w:sz w:val="18"/>
           <w:szCs w:val="18"/>
         </w:rPr>
-        <w:t xml:space="preserve">Cosa succede? </w:t>
-      </w:r>
-      <w:r>
-        <w:rPr>
-          <w:sz w:val="18"/>
-          <w:szCs w:val="18"/>
-        </w:rPr>
-        <w:t>💣</w:t>
+        <w:t>Cosa succede? 💣</w:t>
       </w:r>
     </w:p>
     <w:p>
@@ -2312,14 +2311,23 @@
           <w:sz w:val="18"/>
           <w:szCs w:val="18"/>
         </w:rPr>
-        <w:t xml:space="preserve"> vuo</w:t>
-      </w:r>
-      <w:r>
-        <w:rPr>
-          <w:sz w:val="18"/>
-          <w:szCs w:val="18"/>
-        </w:rPr>
-        <w:t>ti: file1.txt,...., file5.tx</w:t>
+        <w:t xml:space="preserve"> vuoti: </w:t>
+      </w:r>
+      <w:proofErr w:type="gramStart"/>
+      <w:r>
+        <w:rPr>
+          <w:sz w:val="18"/>
+          <w:szCs w:val="18"/>
+        </w:rPr>
+        <w:t>file1.txt,...</w:t>
+      </w:r>
+      <w:proofErr w:type="gramEnd"/>
+      <w:r>
+        <w:rPr>
+          <w:sz w:val="18"/>
+          <w:szCs w:val="18"/>
+        </w:rPr>
+        <w:t>., file5.tx</w:t>
       </w:r>
       <w:r>
         <w:rPr>
@@ -2517,8 +2525,97 @@
           <w:sz w:val="18"/>
           <w:szCs w:val="18"/>
         </w:rPr>
-        <w:t>---------------------------------------------------------------------------</w:t>
-      </w:r>
+        <w:t xml:space="preserve">Facendo </w:t>
+      </w:r>
+      <w:proofErr w:type="spellStart"/>
+      <w:r>
+        <w:rPr>
+          <w:sz w:val="18"/>
+          <w:szCs w:val="18"/>
+        </w:rPr>
+        <w:t>git</w:t>
+      </w:r>
+      <w:proofErr w:type="spellEnd"/>
+      <w:r>
+        <w:rPr>
+          <w:sz w:val="18"/>
+          <w:szCs w:val="18"/>
+        </w:rPr>
+        <w:t xml:space="preserve"> log –</w:t>
+      </w:r>
+      <w:proofErr w:type="spellStart"/>
+      <w:r>
+        <w:rPr>
+          <w:sz w:val="18"/>
+          <w:szCs w:val="18"/>
+        </w:rPr>
+        <w:t>oneline</w:t>
+      </w:r>
+      <w:proofErr w:type="spellEnd"/>
+      <w:r>
+        <w:rPr>
+          <w:sz w:val="18"/>
+          <w:szCs w:val="18"/>
+        </w:rPr>
+        <w:t xml:space="preserve"> visualizzo un errore dove dice “che il tuo </w:t>
+      </w:r>
+      <w:proofErr w:type="spellStart"/>
+      <w:r>
+        <w:rPr>
+          <w:sz w:val="18"/>
+          <w:szCs w:val="18"/>
+        </w:rPr>
+        <w:t>branch</w:t>
+      </w:r>
+      <w:proofErr w:type="spellEnd"/>
+      <w:r>
+        <w:rPr>
+          <w:sz w:val="18"/>
+          <w:szCs w:val="18"/>
+        </w:rPr>
+        <w:t xml:space="preserve"> non ha ancora </w:t>
+      </w:r>
+      <w:proofErr w:type="spellStart"/>
+      <w:r>
+        <w:rPr>
+          <w:sz w:val="18"/>
+          <w:szCs w:val="18"/>
+        </w:rPr>
+        <w:t>commits</w:t>
+      </w:r>
+      <w:proofErr w:type="spellEnd"/>
+      <w:r>
+        <w:rPr>
+          <w:sz w:val="18"/>
+          <w:szCs w:val="18"/>
+        </w:rPr>
+        <w:t xml:space="preserve">”. Questo accade perché come spiega </w:t>
+      </w:r>
+      <w:proofErr w:type="spellStart"/>
+      <w:r>
+        <w:rPr>
+          <w:sz w:val="18"/>
+          <w:szCs w:val="18"/>
+        </w:rPr>
+        <w:t>git</w:t>
+      </w:r>
+      <w:proofErr w:type="spellEnd"/>
+      <w:r>
+        <w:rPr>
+          <w:sz w:val="18"/>
+          <w:szCs w:val="18"/>
+        </w:rPr>
+        <w:t xml:space="preserve">, non si è ancora effettuato </w:t>
+      </w:r>
+      <w:proofErr w:type="spellStart"/>
+      <w:r>
+        <w:rPr>
+          <w:sz w:val="18"/>
+          <w:szCs w:val="18"/>
+        </w:rPr>
+        <w:t>commits</w:t>
+      </w:r>
+      <w:proofErr w:type="spellEnd"/>
     </w:p>
     <w:p>
       <w:pPr>
@@ -2555,14 +2652,7 @@
           <w:sz w:val="18"/>
           <w:szCs w:val="18"/>
         </w:rPr>
-        <w:t>prova a usare nano invece</w:t>
-      </w:r>
-      <w:r>
-        <w:rPr>
-          <w:sz w:val="18"/>
-          <w:szCs w:val="18"/>
-        </w:rPr>
-        <w:t xml:space="preserve"> che </w:t>
+        <w:t xml:space="preserve">prova a usare nano invece che </w:t>
       </w:r>
       <w:proofErr w:type="spellStart"/>
       <w:r>
@@ -2603,6 +2693,128 @@
     <w:p>
       <w:pPr>
         <w:numPr>
+          <w:ilvl w:val="2"/>
+          <w:numId w:val="5"/>
+        </w:numPr>
+        <w:rPr>
+          <w:sz w:val="18"/>
+          <w:szCs w:val="18"/>
+        </w:rPr>
+      </w:pPr>
+      <w:r>
+        <w:rPr>
+          <w:sz w:val="18"/>
+          <w:szCs w:val="18"/>
+        </w:rPr>
+        <w:t xml:space="preserve">Facendo </w:t>
+      </w:r>
+      <w:proofErr w:type="spellStart"/>
+      <w:r>
+        <w:rPr>
+          <w:sz w:val="18"/>
+          <w:szCs w:val="18"/>
+        </w:rPr>
+        <w:t>git</w:t>
+      </w:r>
+      <w:proofErr w:type="spellEnd"/>
+      <w:r>
+        <w:rPr>
+          <w:sz w:val="18"/>
+          <w:szCs w:val="18"/>
+        </w:rPr>
+        <w:t xml:space="preserve"> status ho visto 5 file precedentemente creati. </w:t>
+      </w:r>
+      <w:proofErr w:type="spellStart"/>
+      <w:r>
+        <w:rPr>
+          <w:sz w:val="18"/>
+          <w:szCs w:val="18"/>
+        </w:rPr>
+        <w:t>Git</w:t>
+      </w:r>
+      <w:proofErr w:type="spellEnd"/>
+      <w:r>
+        <w:rPr>
+          <w:sz w:val="18"/>
+          <w:szCs w:val="18"/>
+        </w:rPr>
+        <w:t xml:space="preserve"> mi dice che questi 5 file non sono ancora stati tracciati e quindi non sono ancora stati aggiunti all’index questo significa che non saranno presenti al prossimo </w:t>
+      </w:r>
+      <w:proofErr w:type="spellStart"/>
+      <w:r>
+        <w:rPr>
+          <w:sz w:val="18"/>
+          <w:szCs w:val="18"/>
+        </w:rPr>
+        <w:t>commit</w:t>
+      </w:r>
+      <w:proofErr w:type="spellEnd"/>
+      <w:r>
+        <w:rPr>
+          <w:sz w:val="18"/>
+          <w:szCs w:val="18"/>
+        </w:rPr>
+        <w:t xml:space="preserve">. Dobbiamo notare che nella situazione attuale non è ancora possibile fare un </w:t>
+      </w:r>
+      <w:proofErr w:type="spellStart"/>
+      <w:r>
+        <w:rPr>
+          <w:sz w:val="18"/>
+          <w:szCs w:val="18"/>
+        </w:rPr>
+        <w:t>commit</w:t>
+      </w:r>
+      <w:proofErr w:type="spellEnd"/>
+      <w:r>
+        <w:rPr>
+          <w:sz w:val="18"/>
+          <w:szCs w:val="18"/>
+        </w:rPr>
+        <w:t xml:space="preserve"> perché non c’è nulla nell’index</w:t>
+      </w:r>
+      <w:r>
+        <w:rPr>
+          <w:sz w:val="18"/>
+          <w:szCs w:val="18"/>
+        </w:rPr>
+        <w:t xml:space="preserve">. Inoltre anche se abbiamo modificato file1.txt, nel </w:t>
+      </w:r>
+      <w:proofErr w:type="spellStart"/>
+      <w:r>
+        <w:rPr>
+          <w:sz w:val="18"/>
+          <w:szCs w:val="18"/>
+        </w:rPr>
+        <w:t>git</w:t>
+      </w:r>
+      <w:proofErr w:type="spellEnd"/>
+      <w:r>
+        <w:rPr>
+          <w:sz w:val="18"/>
+          <w:szCs w:val="18"/>
+        </w:rPr>
+        <w:t xml:space="preserve"> status non vediamo la voce che indica che file1.txt è stato modificato questo perché precedentemente fil1.txt non è stato aggiunto all’index quindi qualsiasi modifica da utente, </w:t>
+      </w:r>
+      <w:proofErr w:type="spellStart"/>
+      <w:r>
+        <w:rPr>
+          <w:sz w:val="18"/>
+          <w:szCs w:val="18"/>
+        </w:rPr>
+        <w:t>affinchè</w:t>
+      </w:r>
+      <w:proofErr w:type="spellEnd"/>
+      <w:r>
+        <w:rPr>
+          <w:sz w:val="18"/>
+          <w:szCs w:val="18"/>
+        </w:rPr>
+        <w:t xml:space="preserve"> il file non viene aggiunto all’index, esso non viene visualizzato come index.</w:t>
+      </w:r>
+    </w:p>
+    <w:p>
+      <w:pPr>
+        <w:numPr>
           <w:ilvl w:val="1"/>
           <w:numId w:val="5"/>
         </w:numPr>
@@ -2657,6 +2869,130 @@
     <w:p>
       <w:pPr>
         <w:numPr>
+          <w:ilvl w:val="2"/>
+          <w:numId w:val="5"/>
+        </w:numPr>
+        <w:rPr>
+          <w:sz w:val="18"/>
+          <w:szCs w:val="18"/>
+        </w:rPr>
+      </w:pPr>
+      <w:r>
+        <w:rPr>
+          <w:sz w:val="18"/>
+          <w:szCs w:val="18"/>
+        </w:rPr>
+        <w:t xml:space="preserve">Facendo </w:t>
+      </w:r>
+      <w:proofErr w:type="spellStart"/>
+      <w:r>
+        <w:rPr>
+          <w:sz w:val="18"/>
+          <w:szCs w:val="18"/>
+        </w:rPr>
+        <w:t>git</w:t>
+      </w:r>
+      <w:proofErr w:type="spellEnd"/>
+      <w:r>
+        <w:rPr>
+          <w:sz w:val="18"/>
+          <w:szCs w:val="18"/>
+        </w:rPr>
+        <w:t xml:space="preserve"> status vedo per prima cosa che il file1.txt è stato aggiunto all’index ovvero all’area di </w:t>
+      </w:r>
+      <w:proofErr w:type="spellStart"/>
+      <w:r>
+        <w:rPr>
+          <w:sz w:val="18"/>
+          <w:szCs w:val="18"/>
+        </w:rPr>
+        <w:t>staging</w:t>
+      </w:r>
+      <w:proofErr w:type="spellEnd"/>
+      <w:r>
+        <w:rPr>
+          <w:sz w:val="18"/>
+          <w:szCs w:val="18"/>
+        </w:rPr>
+        <w:t xml:space="preserve">, inoltre lo visualizzo di colore verde e osservo che </w:t>
+      </w:r>
+      <w:proofErr w:type="spellStart"/>
+      <w:r>
+        <w:rPr>
+          <w:sz w:val="18"/>
+          <w:szCs w:val="18"/>
+        </w:rPr>
+        <w:t>git</w:t>
+      </w:r>
+      <w:proofErr w:type="spellEnd"/>
+      <w:r>
+        <w:rPr>
+          <w:sz w:val="18"/>
+          <w:szCs w:val="18"/>
+        </w:rPr>
+        <w:t xml:space="preserve"> mi fornisce un comando per poterlo togliere dall’index, tracciamento. File1.txt a questo punto siccome si trova nell’area di </w:t>
+      </w:r>
+      <w:proofErr w:type="spellStart"/>
+      <w:r>
+        <w:rPr>
+          <w:sz w:val="18"/>
+          <w:szCs w:val="18"/>
+        </w:rPr>
+        <w:t>staging</w:t>
+      </w:r>
+      <w:proofErr w:type="spellEnd"/>
+      <w:r>
+        <w:rPr>
+          <w:sz w:val="18"/>
+          <w:szCs w:val="18"/>
+        </w:rPr>
+        <w:t xml:space="preserve"> è possibile </w:t>
+      </w:r>
+      <w:proofErr w:type="spellStart"/>
+      <w:r>
+        <w:rPr>
+          <w:sz w:val="18"/>
+          <w:szCs w:val="18"/>
+        </w:rPr>
+        <w:t>committarlo</w:t>
+      </w:r>
+      <w:proofErr w:type="spellEnd"/>
+      <w:r>
+        <w:rPr>
+          <w:sz w:val="18"/>
+          <w:szCs w:val="18"/>
+        </w:rPr>
+        <w:t xml:space="preserve">. Osservo anche 4 file </w:t>
+      </w:r>
+      <w:proofErr w:type="spellStart"/>
+      <w:r>
+        <w:rPr>
+          <w:sz w:val="18"/>
+          <w:szCs w:val="18"/>
+        </w:rPr>
+        <w:t>txt</w:t>
+      </w:r>
+      <w:proofErr w:type="spellEnd"/>
+      <w:r>
+        <w:rPr>
+          <w:sz w:val="18"/>
+          <w:szCs w:val="18"/>
+        </w:rPr>
+        <w:t xml:space="preserve"> che sono in colo rosso e questo sta a indicare che non sono ancora stati tracciati quindi non saranno presenti al prossimo </w:t>
+      </w:r>
+      <w:proofErr w:type="spellStart"/>
+      <w:r>
+        <w:rPr>
+          <w:sz w:val="18"/>
+          <w:szCs w:val="18"/>
+        </w:rPr>
+        <w:t>commit</w:t>
+      </w:r>
+      <w:proofErr w:type="spellEnd"/>
+    </w:p>
+    <w:p>
+      <w:pPr>
+        <w:numPr>
           <w:ilvl w:val="1"/>
           <w:numId w:val="5"/>
         </w:numPr>
@@ -2708,7 +3044,130 @@
           <w:sz w:val="18"/>
           <w:szCs w:val="18"/>
         </w:rPr>
+        <w:lastRenderedPageBreak/>
         <w:t>Noti qualcosa di particolare?</w:t>
+      </w:r>
+    </w:p>
+    <w:p>
+      <w:pPr>
+        <w:numPr>
+          <w:ilvl w:val="2"/>
+          <w:numId w:val="5"/>
+        </w:numPr>
+        <w:rPr>
+          <w:sz w:val="18"/>
+          <w:szCs w:val="18"/>
+        </w:rPr>
+      </w:pPr>
+      <w:r>
+        <w:rPr>
+          <w:sz w:val="18"/>
+          <w:szCs w:val="18"/>
+        </w:rPr>
+        <w:t xml:space="preserve">si osservo qualcosa di particolare facendo ora </w:t>
+      </w:r>
+      <w:proofErr w:type="spellStart"/>
+      <w:r>
+        <w:rPr>
+          <w:sz w:val="18"/>
+          <w:szCs w:val="18"/>
+        </w:rPr>
+        <w:t>git</w:t>
+      </w:r>
+      <w:proofErr w:type="spellEnd"/>
+      <w:r>
+        <w:rPr>
+          <w:sz w:val="18"/>
+          <w:szCs w:val="18"/>
+        </w:rPr>
+        <w:t xml:space="preserve"> status. Per prima cosa c’è il file1.txt che è </w:t>
+      </w:r>
+      <w:r>
+        <w:rPr>
+          <w:sz w:val="18"/>
+          <w:szCs w:val="18"/>
+        </w:rPr>
+        <w:t xml:space="preserve">nello </w:t>
+      </w:r>
+      <w:proofErr w:type="spellStart"/>
+      <w:r>
+        <w:rPr>
+          <w:sz w:val="18"/>
+          <w:szCs w:val="18"/>
+        </w:rPr>
+        <w:t>staging</w:t>
+      </w:r>
+      <w:proofErr w:type="spellEnd"/>
+      <w:r>
+        <w:rPr>
+          <w:sz w:val="18"/>
+          <w:szCs w:val="18"/>
+        </w:rPr>
+        <w:t xml:space="preserve"> ma vedo anche che </w:t>
+      </w:r>
+      <w:proofErr w:type="spellStart"/>
+      <w:r>
+        <w:rPr>
+          <w:sz w:val="18"/>
+          <w:szCs w:val="18"/>
+        </w:rPr>
+        <w:t>git</w:t>
+      </w:r>
+      <w:proofErr w:type="spellEnd"/>
+      <w:r>
+        <w:rPr>
+          <w:sz w:val="18"/>
+          <w:szCs w:val="18"/>
+        </w:rPr>
+        <w:t xml:space="preserve"> indica che non sono state tracciate le modifiche effettuate a file1.txt dopo che esso è stato aggiunto a file1.txt; quindi al prossimo </w:t>
+      </w:r>
+      <w:proofErr w:type="spellStart"/>
+      <w:r>
+        <w:rPr>
+          <w:sz w:val="18"/>
+          <w:szCs w:val="18"/>
+        </w:rPr>
+        <w:t>commit</w:t>
+      </w:r>
+      <w:proofErr w:type="spellEnd"/>
+      <w:r>
+        <w:rPr>
+          <w:sz w:val="18"/>
+          <w:szCs w:val="18"/>
+        </w:rPr>
+        <w:t xml:space="preserve"> file1.txt viene </w:t>
+      </w:r>
+      <w:proofErr w:type="spellStart"/>
+      <w:r>
+        <w:rPr>
+          <w:sz w:val="18"/>
+          <w:szCs w:val="18"/>
+        </w:rPr>
+        <w:t>committato</w:t>
+      </w:r>
+      <w:proofErr w:type="spellEnd"/>
+      <w:r>
+        <w:rPr>
+          <w:sz w:val="18"/>
+          <w:szCs w:val="18"/>
+        </w:rPr>
+        <w:t xml:space="preserve"> mentre le modifiche effettuate al file no perché non sono state aggiunte all’index. Infine continuo a vedere i 4 file che ancora non sono stati tracciati da </w:t>
+      </w:r>
+      <w:proofErr w:type="spellStart"/>
+      <w:r>
+        <w:rPr>
+          <w:sz w:val="18"/>
+          <w:szCs w:val="18"/>
+        </w:rPr>
+        <w:t>git</w:t>
+      </w:r>
+      <w:proofErr w:type="spellEnd"/>
+      <w:r>
+        <w:rPr>
+          <w:sz w:val="18"/>
+          <w:szCs w:val="18"/>
+        </w:rPr>
+        <w:t>. Appunto per le modifiche effettuate a file 2 è valida sempre la spiegazione di sopra ovvero che finche il file non viene aggiunto all’index tutte le modifiche effettuate a esso non sono visualizzate come modifiche</w:t>
       </w:r>
     </w:p>
     <w:p>
@@ -2796,6 +3255,25 @@
     <w:p>
       <w:pPr>
         <w:numPr>
+          <w:ilvl w:val="2"/>
+          <w:numId w:val="5"/>
+        </w:numPr>
+        <w:rPr>
+          <w:sz w:val="18"/>
+          <w:szCs w:val="18"/>
+        </w:rPr>
+      </w:pPr>
+      <w:r>
+        <w:rPr>
+          <w:sz w:val="18"/>
+          <w:szCs w:val="18"/>
+        </w:rPr>
+        <w:t>Ora non visualizzo più che il file1.txt è stato tracciato, le modifiche di file1.txt e il file2.txt non sono state tracciati. Tuttavia continuo a vedere che file 3, 4 e 5 non sono ancora stati stracciati.</w:t>
+      </w:r>
+    </w:p>
+    <w:p>
+      <w:pPr>
+        <w:numPr>
           <w:ilvl w:val="1"/>
           <w:numId w:val="5"/>
         </w:numPr>
@@ -2844,7 +3322,23 @@
           <w:sz w:val="18"/>
           <w:szCs w:val="18"/>
         </w:rPr>
-        <w:t xml:space="preserve">modifica file3.txt  ed esegui un </w:t>
+        <w:t xml:space="preserve">modifica </w:t>
+      </w:r>
+      <w:proofErr w:type="gramStart"/>
+      <w:r>
+        <w:rPr>
+          <w:sz w:val="18"/>
+          <w:szCs w:val="18"/>
+        </w:rPr>
+        <w:t>file3.txt  ed</w:t>
+      </w:r>
+      <w:proofErr w:type="gramEnd"/>
+      <w:r>
+        <w:rPr>
+          <w:sz w:val="18"/>
+          <w:szCs w:val="18"/>
+        </w:rPr>
+        <w:t xml:space="preserve"> esegui un </w:t>
       </w:r>
       <w:proofErr w:type="spellStart"/>
       <w:r>
@@ -2939,6 +3433,89 @@
     <w:p>
       <w:pPr>
         <w:numPr>
+          <w:ilvl w:val="2"/>
+          <w:numId w:val="5"/>
+        </w:numPr>
+        <w:rPr>
+          <w:sz w:val="18"/>
+          <w:szCs w:val="18"/>
+        </w:rPr>
+      </w:pPr>
+      <w:r>
+        <w:rPr>
+          <w:sz w:val="18"/>
+          <w:szCs w:val="18"/>
+        </w:rPr>
+        <w:t xml:space="preserve">Osservo che non ci sono tutti i file ma manca il file 3 questo perché non è stato aggiunto a questo </w:t>
+      </w:r>
+      <w:proofErr w:type="spellStart"/>
+      <w:r>
+        <w:rPr>
+          <w:sz w:val="18"/>
+          <w:szCs w:val="18"/>
+        </w:rPr>
+        <w:t>commit</w:t>
+      </w:r>
+      <w:proofErr w:type="spellEnd"/>
+      <w:r>
+        <w:rPr>
+          <w:sz w:val="18"/>
+          <w:szCs w:val="18"/>
+        </w:rPr>
+        <w:t xml:space="preserve"> ma è stato aggiunto al </w:t>
+      </w:r>
+      <w:proofErr w:type="spellStart"/>
+      <w:r>
+        <w:rPr>
+          <w:sz w:val="18"/>
+          <w:szCs w:val="18"/>
+        </w:rPr>
+        <w:t>commit</w:t>
+      </w:r>
+      <w:proofErr w:type="spellEnd"/>
+      <w:r>
+        <w:rPr>
+          <w:sz w:val="18"/>
+          <w:szCs w:val="18"/>
+        </w:rPr>
+        <w:t xml:space="preserve"> successivo. Inoltre vedo ancora il file 4 in </w:t>
+      </w:r>
+      <w:proofErr w:type="spellStart"/>
+      <w:r>
+        <w:rPr>
+          <w:sz w:val="18"/>
+          <w:szCs w:val="18"/>
+        </w:rPr>
+        <w:t>entrame</w:t>
+      </w:r>
+      <w:proofErr w:type="spellEnd"/>
+      <w:r>
+        <w:rPr>
+          <w:sz w:val="18"/>
+          <w:szCs w:val="18"/>
+        </w:rPr>
+        <w:t xml:space="preserve"> le posizioni perché esso non è ancora stato tracciato e </w:t>
+      </w:r>
+      <w:proofErr w:type="spellStart"/>
+      <w:r>
+        <w:rPr>
+          <w:sz w:val="18"/>
+          <w:szCs w:val="18"/>
+        </w:rPr>
+        <w:t>quindo</w:t>
+      </w:r>
+      <w:proofErr w:type="spellEnd"/>
+      <w:r>
+        <w:rPr>
+          <w:sz w:val="18"/>
+          <w:szCs w:val="18"/>
+        </w:rPr>
+        <w:t xml:space="preserve"> lo vedo ovunque mi sposto</w:t>
+      </w:r>
+    </w:p>
+    <w:p>
+      <w:pPr>
+        <w:numPr>
           <w:ilvl w:val="1"/>
           <w:numId w:val="5"/>
         </w:numPr>
@@ -2952,7 +3529,23 @@
           <w:sz w:val="18"/>
           <w:szCs w:val="18"/>
         </w:rPr>
-        <w:t xml:space="preserve">Sposta file4.txt dentro ad un cartella chiamata </w:t>
+        <w:t xml:space="preserve">Sposta file4.txt dentro ad </w:t>
+      </w:r>
+      <w:proofErr w:type="gramStart"/>
+      <w:r>
+        <w:rPr>
+          <w:sz w:val="18"/>
+          <w:szCs w:val="18"/>
+        </w:rPr>
+        <w:t>un cartella</w:t>
+      </w:r>
+      <w:proofErr w:type="gramEnd"/>
+      <w:r>
+        <w:rPr>
+          <w:sz w:val="18"/>
+          <w:szCs w:val="18"/>
+        </w:rPr>
+        <w:t xml:space="preserve"> chiamata </w:t>
       </w:r>
       <w:proofErr w:type="spellStart"/>
       <w:r>
@@ -3012,6 +3605,82 @@
     <w:p>
       <w:pPr>
         <w:numPr>
+          <w:ilvl w:val="2"/>
+          <w:numId w:val="5"/>
+        </w:numPr>
+        <w:rPr>
+          <w:sz w:val="18"/>
+          <w:szCs w:val="18"/>
+        </w:rPr>
+      </w:pPr>
+      <w:r>
+        <w:rPr>
+          <w:sz w:val="18"/>
+          <w:szCs w:val="18"/>
+        </w:rPr>
+        <w:t xml:space="preserve">Ho osservato che spostando il file con </w:t>
+      </w:r>
+      <w:proofErr w:type="spellStart"/>
+      <w:r>
+        <w:rPr>
+          <w:sz w:val="18"/>
+          <w:szCs w:val="18"/>
+        </w:rPr>
+        <w:t>git</w:t>
+      </w:r>
+      <w:proofErr w:type="spellEnd"/>
+      <w:r>
+        <w:rPr>
+          <w:sz w:val="18"/>
+          <w:szCs w:val="18"/>
+        </w:rPr>
+        <w:t xml:space="preserve"> mv mi dava errore mentre spostando il file con mv lo faceva tranquillamente. Questo perché con </w:t>
+      </w:r>
+      <w:proofErr w:type="spellStart"/>
+      <w:r>
+        <w:rPr>
+          <w:sz w:val="18"/>
+          <w:szCs w:val="18"/>
+        </w:rPr>
+        <w:t>git</w:t>
+      </w:r>
+      <w:proofErr w:type="spellEnd"/>
+      <w:r>
+        <w:rPr>
+          <w:sz w:val="18"/>
+          <w:szCs w:val="18"/>
+        </w:rPr>
+        <w:t xml:space="preserve"> mv postiamo </w:t>
+      </w:r>
+      <w:bookmarkStart w:id="5" w:name="_Hlk182839807"/>
+      <w:r>
+        <w:rPr>
+          <w:sz w:val="18"/>
+          <w:szCs w:val="18"/>
+        </w:rPr>
+        <w:t xml:space="preserve">solo file che sono già stati aggiunti all’index o sono stati </w:t>
+      </w:r>
+      <w:proofErr w:type="spellStart"/>
+      <w:r>
+        <w:rPr>
+          <w:sz w:val="18"/>
+          <w:szCs w:val="18"/>
+        </w:rPr>
+        <w:t>committati</w:t>
+      </w:r>
+      <w:bookmarkEnd w:id="5"/>
+      <w:proofErr w:type="spellEnd"/>
+      <w:r>
+        <w:rPr>
+          <w:sz w:val="18"/>
+          <w:szCs w:val="18"/>
+        </w:rPr>
+        <w:t xml:space="preserve"> mentre con mv spostiamo tutti i file che non sono ancora stati tracciati</w:t>
+      </w:r>
+    </w:p>
+    <w:p>
+      <w:pPr>
+        <w:numPr>
           <w:ilvl w:val="1"/>
           <w:numId w:val="5"/>
         </w:numPr>
@@ -3082,6 +3751,73 @@
     <w:p>
       <w:pPr>
         <w:numPr>
+          <w:ilvl w:val="2"/>
+          <w:numId w:val="5"/>
+        </w:numPr>
+        <w:rPr>
+          <w:sz w:val="18"/>
+          <w:szCs w:val="18"/>
+        </w:rPr>
+      </w:pPr>
+      <w:r>
+        <w:rPr>
+          <w:sz w:val="18"/>
+          <w:szCs w:val="18"/>
+        </w:rPr>
+        <w:t xml:space="preserve">Uso </w:t>
+      </w:r>
+      <w:proofErr w:type="spellStart"/>
+      <w:r>
+        <w:rPr>
+          <w:sz w:val="18"/>
+          <w:szCs w:val="18"/>
+        </w:rPr>
+        <w:t>git</w:t>
+      </w:r>
+      <w:proofErr w:type="spellEnd"/>
+      <w:r>
+        <w:rPr>
+          <w:sz w:val="18"/>
+          <w:szCs w:val="18"/>
+        </w:rPr>
+        <w:t xml:space="preserve"> mv appunto perché </w:t>
+      </w:r>
+      <w:proofErr w:type="spellStart"/>
+      <w:r>
+        <w:rPr>
+          <w:sz w:val="18"/>
+          <w:szCs w:val="18"/>
+        </w:rPr>
+        <w:t>git</w:t>
+      </w:r>
+      <w:proofErr w:type="spellEnd"/>
+      <w:r>
+        <w:rPr>
+          <w:sz w:val="18"/>
+          <w:szCs w:val="18"/>
+        </w:rPr>
+        <w:t xml:space="preserve"> mv viene usato per spostare </w:t>
+      </w:r>
+      <w:r>
+        <w:rPr>
+          <w:sz w:val="18"/>
+          <w:szCs w:val="18"/>
+        </w:rPr>
+        <w:t xml:space="preserve">solo file che sono già stati aggiunti all’index o sono stati </w:t>
+      </w:r>
+      <w:proofErr w:type="spellStart"/>
+      <w:r>
+        <w:rPr>
+          <w:sz w:val="18"/>
+          <w:szCs w:val="18"/>
+        </w:rPr>
+        <w:t>committati</w:t>
+      </w:r>
+      <w:proofErr w:type="spellEnd"/>
+    </w:p>
+    <w:p>
+      <w:pPr>
+        <w:numPr>
           <w:ilvl w:val="1"/>
           <w:numId w:val="5"/>
         </w:numPr>
@@ -3123,21 +3859,151 @@
         <w:rPr>
           <w:sz w:val="18"/>
           <w:szCs w:val="18"/>
-        </w:rPr>
-      </w:pPr>
-      <w:r>
-        <w:rPr>
-          <w:sz w:val="18"/>
-          <w:szCs w:val="18"/>
-        </w:rPr>
-        <w:t>Visualizza lo stato del repositor</w:t>
-      </w:r>
-      <w:r>
-        <w:rPr>
-          <w:sz w:val="18"/>
-          <w:szCs w:val="18"/>
-        </w:rPr>
-        <w:t>y e commenta ciò che vedi.</w:t>
+          <w:highlight w:val="cyan"/>
+        </w:rPr>
+      </w:pPr>
+      <w:r>
+        <w:rPr>
+          <w:sz w:val="18"/>
+          <w:szCs w:val="18"/>
+          <w:highlight w:val="cyan"/>
+        </w:rPr>
+        <w:t>Visualizza lo stato del repository e commenta ciò che vedi</w:t>
+      </w:r>
+    </w:p>
+    <w:p>
+      <w:pPr>
+        <w:numPr>
+          <w:ilvl w:val="2"/>
+          <w:numId w:val="5"/>
+        </w:numPr>
+        <w:rPr>
+          <w:sz w:val="18"/>
+          <w:szCs w:val="18"/>
+          <w:highlight w:val="cyan"/>
+        </w:rPr>
+      </w:pPr>
+      <w:r>
+        <w:rPr>
+          <w:sz w:val="18"/>
+          <w:szCs w:val="18"/>
+          <w:highlight w:val="cyan"/>
+        </w:rPr>
+        <w:t xml:space="preserve">Visualizzo il file 1 che si trova nell’index ma è stato rinominato questo perché quando sposto un file già </w:t>
+      </w:r>
+      <w:proofErr w:type="spellStart"/>
+      <w:r>
+        <w:rPr>
+          <w:sz w:val="18"/>
+          <w:szCs w:val="18"/>
+          <w:highlight w:val="cyan"/>
+        </w:rPr>
+        <w:t>committato</w:t>
+      </w:r>
+      <w:proofErr w:type="spellEnd"/>
+      <w:r>
+        <w:rPr>
+          <w:sz w:val="18"/>
+          <w:szCs w:val="18"/>
+          <w:highlight w:val="cyan"/>
+        </w:rPr>
+        <w:t xml:space="preserve"> ritorna allo stato di </w:t>
+      </w:r>
+      <w:proofErr w:type="spellStart"/>
+      <w:r>
+        <w:rPr>
+          <w:sz w:val="18"/>
+          <w:szCs w:val="18"/>
+          <w:highlight w:val="cyan"/>
+        </w:rPr>
+        <w:t>staging</w:t>
+      </w:r>
+      <w:proofErr w:type="spellEnd"/>
+      <w:r>
+        <w:rPr>
+          <w:sz w:val="18"/>
+          <w:szCs w:val="18"/>
+          <w:highlight w:val="cyan"/>
+        </w:rPr>
+        <w:t xml:space="preserve"> e inoltre il comando </w:t>
+      </w:r>
+      <w:proofErr w:type="spellStart"/>
+      <w:r>
+        <w:rPr>
+          <w:sz w:val="18"/>
+          <w:szCs w:val="18"/>
+          <w:highlight w:val="cyan"/>
+        </w:rPr>
+        <w:t>git</w:t>
+      </w:r>
+      <w:proofErr w:type="spellEnd"/>
+      <w:r>
+        <w:rPr>
+          <w:sz w:val="18"/>
+          <w:szCs w:val="18"/>
+          <w:highlight w:val="cyan"/>
+        </w:rPr>
+        <w:t xml:space="preserve"> mv o mv oltre a muovere il file, lo rinominano, ecco la ragione per la quale lo vediamo come rinominato ma anche spostato. Mentre il file 2 era già stato </w:t>
+      </w:r>
+      <w:proofErr w:type="spellStart"/>
+      <w:r>
+        <w:rPr>
+          <w:sz w:val="18"/>
+          <w:szCs w:val="18"/>
+          <w:highlight w:val="cyan"/>
+        </w:rPr>
+        <w:t>committato</w:t>
+      </w:r>
+      <w:proofErr w:type="spellEnd"/>
+      <w:r>
+        <w:rPr>
+          <w:sz w:val="18"/>
+          <w:szCs w:val="18"/>
+          <w:highlight w:val="cyan"/>
+        </w:rPr>
+        <w:t xml:space="preserve"> ma siccome </w:t>
+      </w:r>
+      <w:r>
+        <w:rPr>
+          <w:sz w:val="18"/>
+          <w:szCs w:val="18"/>
+          <w:highlight w:val="cyan"/>
+        </w:rPr>
+        <w:t>abbiamo</w:t>
+      </w:r>
+      <w:r>
+        <w:rPr>
+          <w:sz w:val="18"/>
+          <w:szCs w:val="18"/>
+          <w:highlight w:val="cyan"/>
+        </w:rPr>
+        <w:t xml:space="preserve"> deciso </w:t>
+      </w:r>
+      <w:r>
+        <w:rPr>
+          <w:sz w:val="18"/>
+          <w:szCs w:val="18"/>
+          <w:highlight w:val="cyan"/>
+        </w:rPr>
+        <w:t xml:space="preserve">di rimuoverlo dal </w:t>
+      </w:r>
+      <w:proofErr w:type="spellStart"/>
+      <w:r>
+        <w:rPr>
+          <w:sz w:val="18"/>
+          <w:szCs w:val="18"/>
+          <w:highlight w:val="cyan"/>
+        </w:rPr>
+        <w:t>commit</w:t>
+      </w:r>
+      <w:proofErr w:type="spellEnd"/>
+      <w:r>
+        <w:rPr>
+          <w:sz w:val="18"/>
+          <w:szCs w:val="18"/>
+          <w:highlight w:val="cyan"/>
+        </w:rPr>
+        <w:t xml:space="preserve"> e tenerlo solo nel computer questo comporta che il file ritorna allo stato di non tracciato. Infine come sempre vedo il file 5 che non è ancora stato tracciato.</w:t>
       </w:r>
     </w:p>
     <w:p>
@@ -3157,10 +4023,9 @@
         </w:numPr>
         <w:spacing w:before="0"/>
       </w:pPr>
-      <w:bookmarkStart w:id="5" w:name="_wb2mgbpg5dqw" w:colFirst="0" w:colLast="0"/>
-      <w:bookmarkEnd w:id="5"/>
-      <w:r>
-        <w:lastRenderedPageBreak/>
+      <w:bookmarkStart w:id="6" w:name="_wb2mgbpg5dqw" w:colFirst="0" w:colLast="0"/>
+      <w:bookmarkEnd w:id="6"/>
+      <w:r>
         <w:t xml:space="preserve">Repo </w:t>
       </w:r>
       <w:proofErr w:type="spellStart"/>
@@ -3249,14 +4114,7 @@
           <w:sz w:val="18"/>
           <w:szCs w:val="18"/>
         </w:rPr>
-        <w:t>, entra nella directory e inizi</w:t>
-      </w:r>
-      <w:r>
-        <w:rPr>
-          <w:sz w:val="18"/>
-          <w:szCs w:val="18"/>
-        </w:rPr>
-        <w:t xml:space="preserve">alizza un repository </w:t>
+        <w:t xml:space="preserve">, entra nella directory e inizializza un repository </w:t>
       </w:r>
       <w:proofErr w:type="spellStart"/>
       <w:r>
@@ -3420,14 +4278,7 @@
           <w:sz w:val="18"/>
           <w:szCs w:val="18"/>
         </w:rPr>
-        <w:t xml:space="preserve"> con il messaggio C1:</w:t>
-      </w:r>
-      <w:r>
-        <w:rPr>
-          <w:sz w:val="18"/>
-          <w:szCs w:val="18"/>
-        </w:rPr>
-        <w:t xml:space="preserve"> Prima modifica su file1.txt.</w:t>
+        <w:t xml:space="preserve"> con il messaggio C1: Prima modifica su file1.txt.</w:t>
       </w:r>
     </w:p>
     <w:p>
@@ -3551,6 +4402,7 @@
           <w:sz w:val="18"/>
           <w:szCs w:val="18"/>
         </w:rPr>
+        <w:lastRenderedPageBreak/>
         <w:t xml:space="preserve">Aggiungi il testo Modifica su F1 per C2 in file2.txt e crea un </w:t>
       </w:r>
       <w:proofErr w:type="spellStart"/>
@@ -3647,14 +4499,7 @@
           <w:sz w:val="18"/>
           <w:szCs w:val="18"/>
         </w:rPr>
-        <w:t>Torna su</w:t>
-      </w:r>
-      <w:r>
-        <w:rPr>
-          <w:sz w:val="18"/>
-          <w:szCs w:val="18"/>
-        </w:rPr>
-        <w:t xml:space="preserve"> </w:t>
+        <w:t xml:space="preserve">Torna su </w:t>
       </w:r>
       <w:proofErr w:type="spellStart"/>
       <w:r>
@@ -3862,14 +4707,7 @@
           <w:sz w:val="18"/>
           <w:szCs w:val="18"/>
         </w:rPr>
-        <w:t xml:space="preserve">Aggiungi il testo </w:t>
-      </w:r>
-      <w:r>
-        <w:rPr>
-          <w:sz w:val="18"/>
-          <w:szCs w:val="18"/>
-        </w:rPr>
-        <w:t xml:space="preserve">Modifica su F2 per C4 in file1.txt e crea un </w:t>
+        <w:t xml:space="preserve">Aggiungi il testo Modifica su F2 per C4 in file1.txt e crea un </w:t>
       </w:r>
       <w:proofErr w:type="spellStart"/>
       <w:r>
@@ -4033,14 +4871,7 @@
           <w:sz w:val="18"/>
           <w:szCs w:val="18"/>
         </w:rPr>
-        <w:t xml:space="preserve"> con il messaggio C5: Modifica su fil</w:t>
-      </w:r>
-      <w:r>
-        <w:rPr>
-          <w:sz w:val="18"/>
-          <w:szCs w:val="18"/>
-        </w:rPr>
-        <w:t xml:space="preserve">e2.txt su </w:t>
+        <w:t xml:space="preserve"> con il messaggio C5: Modifica su file2.txt su </w:t>
       </w:r>
       <w:proofErr w:type="spellStart"/>
       <w:r>
@@ -4283,14 +5114,7 @@
           <w:sz w:val="18"/>
           <w:szCs w:val="18"/>
         </w:rPr>
-        <w:t xml:space="preserve"> su</w:t>
-      </w:r>
-      <w:r>
-        <w:rPr>
-          <w:sz w:val="18"/>
-          <w:szCs w:val="18"/>
-        </w:rPr>
-        <w:t xml:space="preserve"> HF5).</w:t>
+        <w:t xml:space="preserve"> su HF5).</w:t>
       </w:r>
     </w:p>
     <w:p>
@@ -4586,7 +5410,23 @@
           <w:sz w:val="18"/>
           <w:szCs w:val="18"/>
         </w:rPr>
-        <w:t xml:space="preserve"> e stampa  “REPO $</w:t>
+        <w:t xml:space="preserve"> e </w:t>
+      </w:r>
+      <w:proofErr w:type="gramStart"/>
+      <w:r>
+        <w:rPr>
+          <w:sz w:val="18"/>
+          <w:szCs w:val="18"/>
+        </w:rPr>
+        <w:t>stampa  “</w:t>
+      </w:r>
+      <w:proofErr w:type="gramEnd"/>
+      <w:r>
+        <w:rPr>
+          <w:sz w:val="18"/>
+          <w:szCs w:val="18"/>
+        </w:rPr>
+        <w:t>REPO $</w:t>
       </w:r>
       <w:proofErr w:type="spellStart"/>
       <w:r>
@@ -4655,8 +5495,8 @@
         </w:numPr>
         <w:spacing w:after="0"/>
       </w:pPr>
-      <w:bookmarkStart w:id="6" w:name="_b1o0lo8257ny" w:colFirst="0" w:colLast="0"/>
-      <w:bookmarkEnd w:id="6"/>
+      <w:bookmarkStart w:id="7" w:name="_b1o0lo8257ny" w:colFirst="0" w:colLast="0"/>
+      <w:bookmarkEnd w:id="7"/>
       <w:r>
         <w:t xml:space="preserve">Repo </w:t>
       </w:r>
@@ -4682,10 +5522,7 @@
       </w:r>
       <w:proofErr w:type="spellEnd"/>
       <w:r>
-        <w:t xml:space="preserve"> s</w:t>
-      </w:r>
-      <w:r>
-        <w:t>u file multipli e merge</w:t>
+        <w:t xml:space="preserve"> su file multipli e merge</w:t>
       </w:r>
     </w:p>
     <w:p>
@@ -4785,14 +5622,7 @@
           <w:sz w:val="18"/>
           <w:szCs w:val="18"/>
         </w:rPr>
-        <w:t>merg</w:t>
-      </w:r>
-      <w:r>
-        <w:rPr>
-          <w:sz w:val="18"/>
-          <w:szCs w:val="18"/>
-        </w:rPr>
-        <w:t>eRepo</w:t>
+        <w:t>mergeRepo</w:t>
       </w:r>
       <w:proofErr w:type="spellEnd"/>
       <w:r>
@@ -4928,15 +5758,7 @@
           <w:sz w:val="18"/>
           <w:szCs w:val="18"/>
         </w:rPr>
-        <w:lastRenderedPageBreak/>
-        <w:t>Scrivi “</w:t>
-      </w:r>
-      <w:r>
-        <w:rPr>
-          <w:sz w:val="18"/>
-          <w:szCs w:val="18"/>
-        </w:rPr>
-        <w:t>Prima modifica su fileA.txt per C1” all'interno di fileA.txt.</w:t>
+        <w:t>Scrivi “Prima modifica su fileA.txt per C1” all'interno di fileA.txt.</w:t>
       </w:r>
     </w:p>
     <w:p>
@@ -5049,15 +5871,7 @@
           <w:sz w:val="18"/>
           <w:szCs w:val="18"/>
         </w:rPr>
-        <w:t>Commi</w:t>
-      </w:r>
-      <w:r>
-        <w:rPr>
-          <w:b/>
-          <w:sz w:val="18"/>
-          <w:szCs w:val="18"/>
-        </w:rPr>
-        <w:t>t</w:t>
+        <w:t>Commit</w:t>
       </w:r>
       <w:proofErr w:type="spellEnd"/>
       <w:r>
@@ -5247,14 +6061,7 @@
           <w:sz w:val="18"/>
           <w:szCs w:val="18"/>
         </w:rPr>
-        <w:t xml:space="preserve"> per visualizzare la struttur</w:t>
-      </w:r>
-      <w:r>
-        <w:rPr>
-          <w:sz w:val="18"/>
-          <w:szCs w:val="18"/>
-        </w:rPr>
-        <w:t>a del repository.</w:t>
+        <w:t xml:space="preserve"> per visualizzare la struttura del repository.</w:t>
       </w:r>
     </w:p>
     <w:p>
@@ -5316,6 +6123,7 @@
           <w:sz w:val="18"/>
           <w:szCs w:val="18"/>
         </w:rPr>
+        <w:lastRenderedPageBreak/>
         <w:t xml:space="preserve">Torna su </w:t>
       </w:r>
       <w:proofErr w:type="spellStart"/>
@@ -5462,14 +6270,7 @@
           <w:sz w:val="18"/>
           <w:szCs w:val="18"/>
         </w:rPr>
-        <w:t>onel</w:t>
-      </w:r>
-      <w:r>
-        <w:rPr>
-          <w:sz w:val="18"/>
-          <w:szCs w:val="18"/>
-        </w:rPr>
-        <w:t>ine</w:t>
+        <w:t>oneline</w:t>
       </w:r>
       <w:proofErr w:type="spellEnd"/>
       <w:r>
@@ -5717,14 +6518,7 @@
           <w:sz w:val="18"/>
           <w:szCs w:val="18"/>
         </w:rPr>
-        <w:t>Usa</w:t>
-      </w:r>
-      <w:r>
-        <w:rPr>
-          <w:sz w:val="18"/>
-          <w:szCs w:val="18"/>
-        </w:rPr>
-        <w:t xml:space="preserve"> </w:t>
+        <w:t xml:space="preserve">Usa </w:t>
       </w:r>
       <w:proofErr w:type="spellStart"/>
       <w:r>
@@ -6384,14 +7178,7 @@
           <w:sz w:val="18"/>
           <w:szCs w:val="18"/>
         </w:rPr>
-        <w:t>. In caso di conflitti in fileC.txt</w:t>
-      </w:r>
-      <w:r>
-        <w:rPr>
-          <w:sz w:val="18"/>
-          <w:szCs w:val="18"/>
-        </w:rPr>
-        <w:t>, il merge si interromperà e verrà visualizzato un messaggio di conflitto.</w:t>
+        <w:t>. In caso di conflitti in fileC.txt, il merge si interromperà e verrà visualizzato un messaggio di conflitto.</w:t>
       </w:r>
     </w:p>
     <w:p>
@@ -6454,14 +7241,7 @@
           <w:sz w:val="18"/>
           <w:szCs w:val="18"/>
         </w:rPr>
-        <w:t xml:space="preserve"> con il messaggio Riso</w:t>
-      </w:r>
-      <w:r>
-        <w:rPr>
-          <w:sz w:val="18"/>
-          <w:szCs w:val="18"/>
-        </w:rPr>
-        <w:t>luzione conflitti per Feature2.</w:t>
+        <w:t xml:space="preserve"> con il messaggio Risoluzione conflitti per Feature2.</w:t>
       </w:r>
     </w:p>
     <w:p>
@@ -8861,6 +9641,7 @@
   <w:style w:type="paragraph" w:default="1" w:styleId="Normale">
     <w:name w:val="Normal"/>
     <w:qFormat/>
+    <w:rsid w:val="00347069"/>
   </w:style>
   <w:style w:type="paragraph" w:styleId="Titolo1">
     <w:name w:val="heading 1"/>

</xml_diff>